<commit_message>
Upload for first two Exercises
</commit_message>
<xml_diff>
--- a/Project_NLP_2023.docx
+++ b/Project_NLP_2023.docx
@@ -140,7 +140,39 @@
         <w:rPr>
           <w:bCs/>
         </w:rPr>
-        <w:t>: You may inspire from some existing programs in Kaggle handling the same dataset, write a script that outputs the histogram of the different categories. Comment on the distribution of the training samples across various categories.</w:t>
+        <w:t xml:space="preserve">: You may inspire from some existing programs in Kaggle handling the same dataset, write a script that outputs the </w:t>
+      </w:r>
+      <w:r>
+        <w:rPr>
+          <w:bCs/>
+          <w:u w:val="single"/>
+        </w:rPr>
+        <w:t>histogram of the different categories</w:t>
+      </w:r>
+      <w:r>
+        <w:rPr>
+          <w:bCs/>
+        </w:rPr>
+        <w:t xml:space="preserve">. </w:t>
+      </w:r>
+      <w:r>
+        <w:rPr>
+          <w:bCs/>
+          <w:u w:val="single"/>
+        </w:rPr>
+        <w:t>Comment on the distribution</w:t>
+      </w:r>
+      <w:r>
+        <w:rPr>
+          <w:bCs/>
+        </w:rPr>
+        <w:t xml:space="preserve"> of the training samples across various categories.</w:t>
+      </w:r>
+      <w:r>
+        <w:rPr>
+          <w:bCs/>
+        </w:rPr>
+        <w:t xml:space="preserve"> </w:t>
       </w:r>
     </w:p>
     <w:p>
@@ -158,7 +190,7 @@
         <w:rPr>
           <w:bCs/>
         </w:rPr>
-        <w:t xml:space="preserve"> Write a script that concatenates all tweets of the same category and put them on a single file</w:t>
+        <w:t>Write a script that concatenates all tweets of the same category and put them on a single file</w:t>
       </w:r>
       <w:r>
         <w:rPr>
@@ -444,12 +476,6 @@
           <w:bCs/>
         </w:rPr>
       </w:pPr>
-      <w:r>
-        <w:rPr>
-          <w:bCs/>
-        </w:rPr>
-        <w:t xml:space="preserve"> </w:t>
-      </w:r>
       <w:r>
         <w:rPr>
           <w:bCs/>

</xml_diff>